<commit_message>
Proceso de grafica de Tiempo Modificacion Plan de Control Plan de Metricas terminado a revision
</commit_message>
<xml_diff>
--- a/Plantillas - Productos de Trabajo/SPMP - FifthFloor - Plan de Control.docx
+++ b/Plantillas - Productos de Trabajo/SPMP - FifthFloor - Plan de Control.docx
@@ -663,6 +663,13 @@
                 <w:color w:val="000000"/>
               </w:rPr>
             </w:pPr>
+            <w:r>
+              <w:rPr>
+                <w:rFonts w:ascii="Calibri" w:hAnsi="Calibri"/>
+                <w:color w:val="000000"/>
+              </w:rPr>
+              <w:t>0.3</w:t>
+            </w:r>
           </w:p>
         </w:tc>
         <w:tc>
@@ -678,6 +685,13 @@
                 <w:color w:val="000000"/>
               </w:rPr>
             </w:pPr>
+            <w:r>
+              <w:rPr>
+                <w:rFonts w:ascii="Calibri" w:hAnsi="Calibri"/>
+                <w:color w:val="000000"/>
+              </w:rPr>
+              <w:t>10/09/2012</w:t>
+            </w:r>
           </w:p>
         </w:tc>
         <w:tc>
@@ -699,6 +713,14 @@
                 <w:color w:val="000000"/>
                 <w:lang w:eastAsia="es-CO"/>
               </w:rPr>
+              <w:t>Juan Pablo Rodríguez Montoya</w:t>
+            </w:r>
+            <w:r>
+              <w:rPr>
+                <w:rFonts w:ascii="Calibri" w:eastAsia="Times New Roman" w:hAnsi="Calibri" w:cs="Calibri"/>
+                <w:color w:val="000000"/>
+                <w:lang w:eastAsia="es-CO"/>
+              </w:rPr>
               <w:t> </w:t>
             </w:r>
           </w:p>
@@ -723,6 +745,14 @@
                 <w:lang w:eastAsia="es-CO"/>
               </w:rPr>
               <w:t> </w:t>
+            </w:r>
+            <w:r>
+              <w:rPr>
+                <w:rFonts w:ascii="Calibri" w:eastAsia="Times New Roman" w:hAnsi="Calibri" w:cs="Calibri"/>
+                <w:color w:val="000000"/>
+                <w:lang w:eastAsia="es-CO"/>
+              </w:rPr>
+              <w:t>Modificaciones de sugerencias del auditor</w:t>
             </w:r>
           </w:p>
         </w:tc>
@@ -3945,8 +3975,6 @@
         </w:numPr>
       </w:pPr>
       <w:bookmarkStart w:id="0" w:name="_Toc334890173"/>
-      <w:bookmarkStart w:id="1" w:name="_GoBack"/>
-      <w:bookmarkEnd w:id="1"/>
       <w:r>
         <w:lastRenderedPageBreak/>
         <w:t>Introducción</w:t>
@@ -3959,14 +3987,14 @@
         <w:pStyle w:val="Ttulo2"/>
         <w:ind w:left="360"/>
       </w:pPr>
-      <w:bookmarkStart w:id="2" w:name="_Toc334890174"/>
+      <w:bookmarkStart w:id="1" w:name="_Toc334890174"/>
       <w:r>
         <w:t xml:space="preserve">1.1. </w:t>
       </w:r>
       <w:r>
         <w:t>Propósito</w:t>
       </w:r>
-      <w:bookmarkEnd w:id="2"/>
+      <w:bookmarkEnd w:id="1"/>
     </w:p>
     <w:p>
       <w:pPr>
@@ -3995,7 +4023,7 @@
         <w:pStyle w:val="Ttulo2"/>
         <w:ind w:left="360"/>
       </w:pPr>
-      <w:bookmarkStart w:id="3" w:name="_Toc334890175"/>
+      <w:bookmarkStart w:id="2" w:name="_Toc334890175"/>
       <w:r>
         <w:t>1.2</w:t>
       </w:r>
@@ -4005,7 +4033,7 @@
       <w:r>
         <w:t>Alcance</w:t>
       </w:r>
-      <w:bookmarkEnd w:id="3"/>
+      <w:bookmarkEnd w:id="2"/>
     </w:p>
     <w:p/>
     <w:p>
@@ -4036,7 +4064,7 @@
       <w:r>
         <w:t xml:space="preserve"> </w:t>
       </w:r>
-      <w:commentRangeStart w:id="4"/>
+      <w:commentRangeStart w:id="3"/>
       <w:r>
         <w:t>(ver ciclo de vida</w:t>
       </w:r>
@@ -4047,13 +4075,13 @@
       <w:r>
         <w:t xml:space="preserve"> </w:t>
       </w:r>
-      <w:commentRangeEnd w:id="4"/>
+      <w:commentRangeEnd w:id="3"/>
       <w:proofErr w:type="gramEnd"/>
       <w:r>
         <w:rPr>
           <w:rStyle w:val="Refdecomentario"/>
         </w:rPr>
-        <w:commentReference w:id="4"/>
+        <w:commentReference w:id="3"/>
       </w:r>
       <w:r>
         <w:t>.</w:t>
@@ -4281,7 +4309,6 @@
               </w:tblGrid>
               <w:tr>
                 <w:trPr>
-                  <w:divId w:val="253560869"/>
                   <w:tblCellSpacing w:w="15" w:type="dxa"/>
                 </w:trPr>
                 <w:tc>
@@ -4347,7 +4374,6 @@
               </w:tr>
               <w:tr>
                 <w:trPr>
-                  <w:divId w:val="253560869"/>
                   <w:tblCellSpacing w:w="15" w:type="dxa"/>
                 </w:trPr>
                 <w:tc>
@@ -4398,7 +4424,6 @@
             </w:tbl>
             <w:p>
               <w:pPr>
-                <w:divId w:val="253560869"/>
                 <w:rPr>
                   <w:rFonts w:eastAsia="Times New Roman"/>
                   <w:noProof/>
@@ -4407,6 +4432,11 @@
               </w:pPr>
             </w:p>
             <w:p>
+              <w:pPr>
+                <w:rPr>
+                  <w:lang w:val="en-US"/>
+                </w:rPr>
+              </w:pPr>
               <w:r>
                 <w:rPr>
                   <w:b/>
@@ -4428,7 +4458,7 @@
           <w:numId w:val="5"/>
         </w:numPr>
       </w:pPr>
-      <w:bookmarkStart w:id="5" w:name="_Toc334890177"/>
+      <w:bookmarkStart w:id="4" w:name="_Toc334890177"/>
       <w:r>
         <w:lastRenderedPageBreak/>
         <w:t>P</w:t>
@@ -4442,11 +4472,17 @@
       <w:r>
         <w:t>de Cambios</w:t>
       </w:r>
-      <w:bookmarkEnd w:id="5"/>
+      <w:bookmarkEnd w:id="4"/>
     </w:p>
     <w:p>
       <w:r>
-        <w:t xml:space="preserve">El plan de administración de configuración es un documento que </w:t>
+        <w:t xml:space="preserve">El plan de </w:t>
+      </w:r>
+      <w:r>
+        <w:t xml:space="preserve">control de cambios </w:t>
+      </w:r>
+      <w:r>
+        <w:t xml:space="preserve"> es un documento que </w:t>
       </w:r>
       <w:r>
         <w:t xml:space="preserve"> le permite </w:t>
@@ -4455,7 +4491,22 @@
         <w:t>al</w:t>
       </w:r>
       <w:r>
-        <w:t xml:space="preserve"> Director de configuraciones establecer los ítems de configuración que pueden presentar cambios a lo largo del desarrollo del proyecto.</w:t>
+        <w:t xml:space="preserve"> Director de configuraciones </w:t>
+      </w:r>
+      <w:r>
+        <w:t>coordinar</w:t>
+      </w:r>
+      <w:r>
+        <w:t xml:space="preserve"> los cambios que solicitan los stakehol</w:t>
+      </w:r>
+      <w:r>
+        <w:t xml:space="preserve">ders durante el proceso de desarrollo  </w:t>
+      </w:r>
+      <w:r>
+        <w:t xml:space="preserve">a los documentos o códigos terminados </w:t>
+      </w:r>
+      <w:r>
+        <w:t>del proyecto.</w:t>
       </w:r>
     </w:p>
     <w:p>
@@ -4463,14 +4514,14 @@
         <w:pStyle w:val="Ttulo2"/>
         <w:ind w:left="360"/>
       </w:pPr>
-      <w:bookmarkStart w:id="6" w:name="_Toc334890178"/>
+      <w:bookmarkStart w:id="5" w:name="_Toc334890178"/>
       <w:r>
         <w:t xml:space="preserve">2.1. </w:t>
       </w:r>
       <w:r>
         <w:t>Objetivos</w:t>
       </w:r>
-      <w:bookmarkEnd w:id="6"/>
+      <w:bookmarkEnd w:id="5"/>
     </w:p>
     <w:p>
       <w:pPr>
@@ -4481,13 +4532,7 @@
         </w:numPr>
       </w:pPr>
       <w:r>
-        <w:t>D</w:t>
-      </w:r>
-      <w:r>
-        <w:t xml:space="preserve">eterminar  </w:t>
-      </w:r>
-      <w:r>
-        <w:t>los ítems de configuración a los cuales se les realizaran cambios durante el desarrollo del proyecto.</w:t>
+        <w:t xml:space="preserve">Coordinar los cambios solicitados por los stakeholders sobre los documentos y/o códigos </w:t>
       </w:r>
     </w:p>
     <w:p>
@@ -4499,7 +4544,10 @@
         </w:numPr>
       </w:pPr>
       <w:r>
-        <w:t>Documentar la modificación de los ítems de configuración</w:t>
+        <w:t>Documentar la modificación de los ítems de configuració</w:t>
+      </w:r>
+      <w:r>
+        <w:t>n</w:t>
       </w:r>
     </w:p>
     <w:p>
@@ -4507,14 +4555,14 @@
         <w:pStyle w:val="Ttulo2"/>
         <w:ind w:left="360"/>
       </w:pPr>
-      <w:bookmarkStart w:id="7" w:name="_Toc334890179"/>
+      <w:bookmarkStart w:id="6" w:name="_Toc334890179"/>
       <w:r>
         <w:t xml:space="preserve">2.2. </w:t>
       </w:r>
       <w:r>
         <w:t>Responsables</w:t>
       </w:r>
-      <w:bookmarkEnd w:id="7"/>
+      <w:bookmarkEnd w:id="6"/>
     </w:p>
     <w:p>
       <w:r>
@@ -4550,14 +4598,14 @@
         <w:pStyle w:val="Ttulo2"/>
         <w:ind w:left="360"/>
       </w:pPr>
-      <w:bookmarkStart w:id="8" w:name="_Toc334890180"/>
+      <w:bookmarkStart w:id="7" w:name="_Toc334890180"/>
       <w:r>
         <w:t xml:space="preserve">2.3. </w:t>
       </w:r>
       <w:r>
         <w:t>Recursos</w:t>
       </w:r>
-      <w:bookmarkEnd w:id="8"/>
+      <w:bookmarkEnd w:id="7"/>
     </w:p>
     <w:p>
       <w:r>
@@ -4623,18 +4671,18 @@
         <w:pStyle w:val="Ttulo2"/>
         <w:ind w:left="360"/>
       </w:pPr>
-      <w:bookmarkStart w:id="9" w:name="_Toc334890181"/>
+      <w:bookmarkStart w:id="8" w:name="_Toc334890181"/>
       <w:r>
         <w:t>2.4. Desarrollo</w:t>
       </w:r>
-      <w:bookmarkStart w:id="10" w:name="_Toc334030807"/>
-      <w:bookmarkEnd w:id="9"/>
+      <w:bookmarkStart w:id="9" w:name="_Toc334030807"/>
+      <w:bookmarkEnd w:id="8"/>
     </w:p>
     <w:p>
       <w:pPr>
         <w:pStyle w:val="Ttulo3"/>
       </w:pPr>
-      <w:bookmarkStart w:id="11" w:name="_Toc334890182"/>
+      <w:bookmarkStart w:id="10" w:name="_Toc334890182"/>
       <w:r>
         <w:t>2.4.1</w:t>
       </w:r>
@@ -4647,12 +4695,26 @@
       <w:r>
         <w:t>Actividades</w:t>
       </w:r>
+      <w:bookmarkEnd w:id="9"/>
       <w:bookmarkEnd w:id="10"/>
-      <w:bookmarkEnd w:id="11"/>
     </w:p>
     <w:p>
       <w:r>
-        <w:t>El control de cambio en los ítems de configuración,  se dará por medio de los pasos establecidos para el control de la configuración</w:t>
+        <w:t>El control de cambio en los ítems de configuración</w:t>
+      </w:r>
+      <w:r>
+        <w:t xml:space="preserve"> </w:t>
+      </w:r>
+      <w:hyperlink w:anchor="_3.4.7._Ítems_de" w:history="1">
+        <w:r>
+          <w:rPr>
+            <w:rStyle w:val="Hipervnculo"/>
+          </w:rPr>
+          <w:t>(ver ítems de Configuración)</w:t>
+        </w:r>
+      </w:hyperlink>
+      <w:r>
+        <w:t>,  se dará por medio de los pasos establecidos para el control de la configuración</w:t>
       </w:r>
     </w:p>
     <w:p>
@@ -4707,17 +4769,17 @@
       <w:pPr>
         <w:pStyle w:val="Ttulo3"/>
       </w:pPr>
-      <w:bookmarkStart w:id="12" w:name="_Toc334030812"/>
-      <w:bookmarkStart w:id="13" w:name="_Toc334890183"/>
+      <w:bookmarkStart w:id="11" w:name="_Toc334030812"/>
+      <w:bookmarkStart w:id="12" w:name="_Toc334890183"/>
       <w:r>
         <w:t>2.4</w:t>
       </w:r>
       <w:r>
         <w:t>.2. Control de la Configuración</w:t>
       </w:r>
-      <w:bookmarkStart w:id="14" w:name="_Toc334030813"/>
+      <w:bookmarkStart w:id="13" w:name="_Toc334030813"/>
+      <w:bookmarkEnd w:id="11"/>
       <w:bookmarkEnd w:id="12"/>
-      <w:bookmarkEnd w:id="13"/>
     </w:p>
     <w:p>
       <w:r>
@@ -4734,9 +4796,9 @@
         <w:pStyle w:val="Ttulo3"/>
         <w:ind w:left="708"/>
       </w:pPr>
-      <w:bookmarkStart w:id="15" w:name="_2.4.2.1._Solicitar_Cambios"/>
-      <w:bookmarkStart w:id="16" w:name="_Toc334890184"/>
-      <w:bookmarkEnd w:id="15"/>
+      <w:bookmarkStart w:id="14" w:name="_2.4.2.1._Solicitar_Cambios"/>
+      <w:bookmarkStart w:id="15" w:name="_Toc334890184"/>
+      <w:bookmarkEnd w:id="14"/>
       <w:r>
         <w:lastRenderedPageBreak/>
         <w:t>2.4.2</w:t>
@@ -4750,8 +4812,8 @@
       <w:r>
         <w:t xml:space="preserve"> Solicitar Cambios</w:t>
       </w:r>
-      <w:bookmarkEnd w:id="14"/>
-      <w:bookmarkEnd w:id="16"/>
+      <w:bookmarkEnd w:id="13"/>
+      <w:bookmarkEnd w:id="15"/>
     </w:p>
     <w:p>
       <w:pPr>
@@ -4760,20 +4822,20 @@
       <w:r>
         <w:t xml:space="preserve">Para cualquier solicitud de cambios se debe llenar una plantilla especificada para la formalización de la misma, esta es la plantilla de </w:t>
       </w:r>
-      <w:commentRangeStart w:id="17"/>
+      <w:commentRangeStart w:id="16"/>
       <w:r>
         <w:rPr>
           <w:i/>
         </w:rPr>
         <w:t>Solicitud de cambios de configuración</w:t>
       </w:r>
-      <w:commentRangeEnd w:id="17"/>
+      <w:commentRangeEnd w:id="16"/>
       <w:r>
         <w:rPr>
           <w:rStyle w:val="Refdecomentario"/>
           <w:i/>
         </w:rPr>
-        <w:commentReference w:id="17"/>
+        <w:commentReference w:id="16"/>
       </w:r>
       <w:r>
         <w:t xml:space="preserve"> </w:t>
@@ -4784,8 +4846,8 @@
         <w:pStyle w:val="Ttulo3"/>
         <w:ind w:left="708"/>
       </w:pPr>
-      <w:bookmarkStart w:id="18" w:name="_Toc334030814"/>
-      <w:bookmarkStart w:id="19" w:name="_Toc334890185"/>
+      <w:bookmarkStart w:id="17" w:name="_Toc334030814"/>
+      <w:bookmarkStart w:id="18" w:name="_Toc334890185"/>
       <w:r>
         <w:t>2.4.2.</w:t>
       </w:r>
@@ -4798,8 +4860,8 @@
       <w:r>
         <w:t xml:space="preserve"> Evaluación de Cambios</w:t>
       </w:r>
+      <w:bookmarkEnd w:id="17"/>
       <w:bookmarkEnd w:id="18"/>
-      <w:bookmarkEnd w:id="19"/>
       <w:r>
         <w:t xml:space="preserve"> </w:t>
       </w:r>
@@ -4817,20 +4879,20 @@
         </w:rPr>
         <w:t xml:space="preserve"> </w:t>
       </w:r>
-      <w:commentRangeStart w:id="20"/>
+      <w:commentRangeStart w:id="19"/>
       <w:r>
         <w:rPr>
           <w:i/>
         </w:rPr>
         <w:t>Solicitud de cambios de configuración</w:t>
       </w:r>
-      <w:commentRangeEnd w:id="20"/>
+      <w:commentRangeEnd w:id="19"/>
       <w:r>
         <w:rPr>
           <w:rStyle w:val="Refdecomentario"/>
           <w:i/>
         </w:rPr>
-        <w:commentReference w:id="20"/>
+        <w:commentReference w:id="19"/>
       </w:r>
       <w:r>
         <w:t xml:space="preserve"> .</w:t>
@@ -4841,8 +4903,8 @@
         <w:pStyle w:val="Ttulo3"/>
         <w:ind w:left="708"/>
       </w:pPr>
-      <w:bookmarkStart w:id="21" w:name="_Toc334030815"/>
-      <w:bookmarkStart w:id="22" w:name="_Toc334890186"/>
+      <w:bookmarkStart w:id="20" w:name="_Toc334030815"/>
+      <w:bookmarkStart w:id="21" w:name="_Toc334890186"/>
       <w:r>
         <w:t>2.4.2.</w:t>
       </w:r>
@@ -4855,8 +4917,8 @@
       <w:r>
         <w:t xml:space="preserve"> Aprobación o Desaprobación de Cambios</w:t>
       </w:r>
+      <w:bookmarkEnd w:id="20"/>
       <w:bookmarkEnd w:id="21"/>
-      <w:bookmarkEnd w:id="22"/>
     </w:p>
     <w:p>
       <w:pPr>
@@ -4871,8 +4933,8 @@
         <w:pStyle w:val="Ttulo3"/>
         <w:ind w:left="708"/>
       </w:pPr>
-      <w:bookmarkStart w:id="23" w:name="_Toc334030816"/>
-      <w:bookmarkStart w:id="24" w:name="_Toc334890187"/>
+      <w:bookmarkStart w:id="22" w:name="_Toc334030816"/>
+      <w:bookmarkStart w:id="23" w:name="_Toc334890187"/>
       <w:r>
         <w:t>2.4.2.</w:t>
       </w:r>
@@ -4885,8 +4947,8 @@
       <w:r>
         <w:t xml:space="preserve"> Implementación de Cambios</w:t>
       </w:r>
+      <w:bookmarkEnd w:id="22"/>
       <w:bookmarkEnd w:id="23"/>
-      <w:bookmarkEnd w:id="24"/>
       <w:r>
         <w:t xml:space="preserve"> </w:t>
       </w:r>
@@ -4895,12 +4957,12 @@
       <w:pPr>
         <w:ind w:left="708"/>
       </w:pPr>
-      <w:bookmarkStart w:id="25" w:name="_Toc334030817"/>
+      <w:bookmarkStart w:id="24" w:name="_Toc334030817"/>
       <w:r>
         <w:t>Una ves aprobada la decisión de cambió, esta será asignada a la persona encargada del tema y de acuerdo con la calificación de importancia dada por el comité, dicha persona evaluaría sus actividades para priorizar el desarrollo de la misma.</w:t>
       </w:r>
     </w:p>
-    <w:bookmarkEnd w:id="25"/>
+    <w:bookmarkEnd w:id="24"/>
     <w:p>
       <w:r>
         <w:rPr>
@@ -4908,7 +4970,7 @@
           <w:lang w:eastAsia="es-CO"/>
         </w:rPr>
         <w:drawing>
-          <wp:inline distT="0" distB="0" distL="0" distR="0" wp14:anchorId="0BB70D58" wp14:editId="08878FB6">
+          <wp:inline distT="0" distB="0" distL="0" distR="0" wp14:anchorId="447CD2E9" wp14:editId="03B40220">
             <wp:extent cx="5943600" cy="4079875"/>
             <wp:effectExtent l="0" t="0" r="0" b="0"/>
             <wp:docPr id="2" name="0 Imagen"/>
@@ -4955,175 +5017,11 @@
         <w:pStyle w:val="Ttulo9"/>
       </w:pPr>
       <w:r>
+        <w:lastRenderedPageBreak/>
         <w:t>Ilustración</w:t>
       </w:r>
       <w:r>
         <w:t xml:space="preserve"> 1: Proceso de Solicitud de Cambio</w:t>
-      </w:r>
-    </w:p>
-    <w:p>
-      <w:pPr>
-        <w:pStyle w:val="Ttulo3"/>
-        <w:rPr>
-          <w:rFonts w:cstheme="minorHAnsi"/>
-        </w:rPr>
-      </w:pPr>
-      <w:bookmarkStart w:id="26" w:name="_Toc334890188"/>
-      <w:r>
-        <w:t>2.4.</w:t>
-      </w:r>
-      <w:r>
-        <w:rPr>
-          <w:rFonts w:cstheme="minorHAnsi"/>
-        </w:rPr>
-        <w:t>3</w:t>
-      </w:r>
-      <w:r>
-        <w:rPr>
-          <w:rFonts w:cstheme="minorHAnsi"/>
-        </w:rPr>
-        <w:t xml:space="preserve">. </w:t>
-      </w:r>
-      <w:r>
-        <w:rPr>
-          <w:rFonts w:cstheme="minorHAnsi"/>
-        </w:rPr>
-        <w:t>Ítems de Configuración</w:t>
-      </w:r>
-      <w:bookmarkEnd w:id="26"/>
-      <w:r>
-        <w:rPr>
-          <w:rFonts w:cstheme="minorHAnsi"/>
-        </w:rPr>
-        <w:t xml:space="preserve"> </w:t>
-      </w:r>
-    </w:p>
-    <w:p>
-      <w:r>
-        <w:t>Los ítems de configuración son cualquier objeto que necesite ser modificado o cambiado durante el desarrollo de</w:t>
-      </w:r>
-      <w:r>
-        <w:t>l proyecto los cuales se listan a continuación</w:t>
-      </w:r>
-    </w:p>
-    <w:p>
-      <w:pPr>
-        <w:pStyle w:val="Prrafodelista"/>
-        <w:numPr>
-          <w:ilvl w:val="0"/>
-          <w:numId w:val="8"/>
-        </w:numPr>
-      </w:pPr>
-      <w:r>
-        <w:lastRenderedPageBreak/>
-        <w:t>Documentos:</w:t>
-      </w:r>
-    </w:p>
-    <w:p>
-      <w:pPr>
-        <w:pStyle w:val="Prrafodelista"/>
-        <w:numPr>
-          <w:ilvl w:val="1"/>
-          <w:numId w:val="8"/>
-        </w:numPr>
-      </w:pPr>
-      <w:r>
-        <w:t>SPMP</w:t>
-      </w:r>
-    </w:p>
-    <w:p>
-      <w:pPr>
-        <w:pStyle w:val="Prrafodelista"/>
-        <w:numPr>
-          <w:ilvl w:val="1"/>
-          <w:numId w:val="8"/>
-        </w:numPr>
-      </w:pPr>
-      <w:r>
-        <w:t>SRS</w:t>
-      </w:r>
-    </w:p>
-    <w:p>
-      <w:pPr>
-        <w:pStyle w:val="Prrafodelista"/>
-        <w:numPr>
-          <w:ilvl w:val="1"/>
-          <w:numId w:val="8"/>
-        </w:numPr>
-      </w:pPr>
-      <w:r>
-        <w:t>SDD</w:t>
-      </w:r>
-    </w:p>
-    <w:p>
-      <w:pPr>
-        <w:pStyle w:val="Prrafodelista"/>
-        <w:numPr>
-          <w:ilvl w:val="1"/>
-          <w:numId w:val="8"/>
-        </w:numPr>
-      </w:pPr>
-      <w:r>
-        <w:t>Planes</w:t>
-      </w:r>
-    </w:p>
-    <w:p>
-      <w:pPr>
-        <w:pStyle w:val="Prrafodelista"/>
-        <w:numPr>
-          <w:ilvl w:val="1"/>
-          <w:numId w:val="8"/>
-        </w:numPr>
-      </w:pPr>
-      <w:r>
-        <w:t>WBS</w:t>
-      </w:r>
-    </w:p>
-    <w:p>
-      <w:pPr>
-        <w:pStyle w:val="Prrafodelista"/>
-        <w:numPr>
-          <w:ilvl w:val="1"/>
-          <w:numId w:val="8"/>
-        </w:numPr>
-      </w:pPr>
-      <w:r>
-        <w:t>Ciclo de Vida</w:t>
-      </w:r>
-    </w:p>
-    <w:p>
-      <w:pPr>
-        <w:pStyle w:val="Prrafodelista"/>
-        <w:numPr>
-          <w:ilvl w:val="0"/>
-          <w:numId w:val="8"/>
-        </w:numPr>
-      </w:pPr>
-      <w:r>
-        <w:t>Códigos</w:t>
-      </w:r>
-      <w:r>
-        <w:t xml:space="preserve"> del software</w:t>
-      </w:r>
-    </w:p>
-    <w:p>
-      <w:pPr>
-        <w:pStyle w:val="Prrafodelista"/>
-        <w:numPr>
-          <w:ilvl w:val="1"/>
-          <w:numId w:val="8"/>
-        </w:numPr>
-      </w:pPr>
-      <w:r>
-        <w:t>Archivos de clases (java,</w:t>
-      </w:r>
-      <w:proofErr w:type="spellStart"/>
-      <w:r>
-        <w:t>unity</w:t>
-      </w:r>
-      <w:proofErr w:type="spellEnd"/>
-      <w:r>
-        <w:t>,.net)</w:t>
       </w:r>
     </w:p>
     <w:p>
@@ -5134,7 +5032,7 @@
           <w:numId w:val="5"/>
         </w:numPr>
       </w:pPr>
-      <w:bookmarkStart w:id="27" w:name="_Toc334890189"/>
+      <w:bookmarkStart w:id="25" w:name="_Toc334890189"/>
       <w:r>
         <w:t>P</w:t>
       </w:r>
@@ -5147,7 +5045,7 @@
       <w:r>
         <w:t xml:space="preserve"> Configuración</w:t>
       </w:r>
-      <w:bookmarkEnd w:id="27"/>
+      <w:bookmarkEnd w:id="25"/>
     </w:p>
     <w:p>
       <w:r>
@@ -5160,7 +5058,13 @@
         <w:t xml:space="preserve"> </w:t>
       </w:r>
       <w:r>
-        <w:t xml:space="preserve">permite al Gerente del proyecto realizar una gestión de los archivos. Para que </w:t>
+        <w:t xml:space="preserve">permite al </w:t>
+      </w:r>
+      <w:r>
+        <w:t xml:space="preserve">Director de Configuraciones </w:t>
+      </w:r>
+      <w:r>
+        <w:t xml:space="preserve">del proyecto realizar una gestión de los archivos. Para que </w:t>
       </w:r>
       <w:r>
         <w:t xml:space="preserve">así </w:t>
@@ -5180,14 +5084,14 @@
         <w:pStyle w:val="Ttulo2"/>
         <w:ind w:left="360"/>
       </w:pPr>
-      <w:bookmarkStart w:id="28" w:name="_Toc334890190"/>
+      <w:bookmarkStart w:id="26" w:name="_Toc334890190"/>
       <w:r>
         <w:t>3</w:t>
       </w:r>
       <w:r>
         <w:t>.1. Objetivos</w:t>
       </w:r>
-      <w:bookmarkEnd w:id="28"/>
+      <w:bookmarkEnd w:id="26"/>
     </w:p>
     <w:p>
       <w:pPr>
@@ -5247,7 +5151,7 @@
         <w:pStyle w:val="Ttulo2"/>
         <w:ind w:left="360"/>
       </w:pPr>
-      <w:bookmarkStart w:id="29" w:name="_Toc334890191"/>
+      <w:bookmarkStart w:id="27" w:name="_Toc334890191"/>
       <w:r>
         <w:t>3</w:t>
       </w:r>
@@ -5257,20 +5161,26 @@
       <w:r>
         <w:t>Responsable</w:t>
       </w:r>
-      <w:bookmarkEnd w:id="29"/>
+      <w:bookmarkEnd w:id="27"/>
     </w:p>
     <w:p>
       <w:r>
         <w:t xml:space="preserve">El responsable del cumplimiento </w:t>
       </w:r>
       <w:r>
-        <w:t xml:space="preserve">y el conocimiento de este plan </w:t>
-      </w:r>
-      <w:r>
-        <w:t xml:space="preserve">es el </w:t>
-      </w:r>
-      <w:r>
-        <w:t>Gerente</w:t>
+        <w:t xml:space="preserve">y el conocimiento </w:t>
+      </w:r>
+      <w:r>
+        <w:t xml:space="preserve">hacia todos los integrantes de FifthFloorCorp </w:t>
+      </w:r>
+      <w:r>
+        <w:t xml:space="preserve">de este plan </w:t>
+      </w:r>
+      <w:r>
+        <w:t>e</w:t>
+      </w:r>
+      <w:r>
+        <w:t>s el Director de Configuración  y Pruebas.</w:t>
       </w:r>
     </w:p>
     <w:p>
@@ -5278,14 +5188,14 @@
         <w:pStyle w:val="Ttulo2"/>
         <w:ind w:left="360"/>
       </w:pPr>
-      <w:bookmarkStart w:id="30" w:name="_Toc334890192"/>
+      <w:bookmarkStart w:id="28" w:name="_Toc334890192"/>
       <w:r>
         <w:t>3</w:t>
       </w:r>
       <w:r>
         <w:t>.3. Recursos</w:t>
       </w:r>
-      <w:bookmarkEnd w:id="30"/>
+      <w:bookmarkEnd w:id="28"/>
     </w:p>
     <w:p>
       <w:r>
@@ -5337,7 +5247,7 @@
         </w:numPr>
       </w:pPr>
       <w:r>
-        <w:t>Gerente</w:t>
+        <w:t>Director de Configuraciones</w:t>
       </w:r>
     </w:p>
     <w:p>
@@ -5345,26 +5255,26 @@
         <w:pStyle w:val="Ttulo2"/>
         <w:ind w:left="360"/>
       </w:pPr>
-      <w:bookmarkStart w:id="31" w:name="_Toc334890193"/>
+      <w:bookmarkStart w:id="29" w:name="_Toc334890193"/>
       <w:r>
         <w:t xml:space="preserve">3.4. </w:t>
       </w:r>
       <w:r>
         <w:t>Desarrollo</w:t>
       </w:r>
-      <w:bookmarkEnd w:id="31"/>
+      <w:bookmarkEnd w:id="29"/>
     </w:p>
     <w:p>
       <w:pPr>
         <w:pStyle w:val="Ttulo3"/>
       </w:pPr>
-      <w:bookmarkStart w:id="32" w:name="_3.4.1_Guardar_documentos"/>
-      <w:bookmarkStart w:id="33" w:name="_Toc334890194"/>
-      <w:bookmarkEnd w:id="32"/>
+      <w:bookmarkStart w:id="30" w:name="_3.4.1_Guardar_documentos"/>
+      <w:bookmarkStart w:id="31" w:name="_Toc334890194"/>
+      <w:bookmarkEnd w:id="30"/>
       <w:r>
         <w:t>3.4.1 Guardar documentos</w:t>
       </w:r>
-      <w:bookmarkEnd w:id="33"/>
+      <w:bookmarkEnd w:id="31"/>
     </w:p>
     <w:p>
       <w:r>
@@ -5387,10 +5297,11 @@
           <w:t>.</w:t>
         </w:r>
       </w:hyperlink>
+      <w:bookmarkStart w:id="32" w:name="_GoBack"/>
+      <w:bookmarkEnd w:id="32"/>
     </w:p>
     <w:p>
       <w:r>
-        <w:lastRenderedPageBreak/>
         <w:t>Para guardar documentos</w:t>
       </w:r>
       <w:r>
@@ -5444,7 +5355,7 @@
         </w:rPr>
         <w:lastRenderedPageBreak/>
         <w:drawing>
-          <wp:inline distT="0" distB="0" distL="0" distR="0" wp14:anchorId="2D83D659" wp14:editId="35C2EC4D">
+          <wp:inline distT="0" distB="0" distL="0" distR="0" wp14:anchorId="2BC2320F" wp14:editId="54073846">
             <wp:extent cx="5939790" cy="6527800"/>
             <wp:effectExtent l="0" t="0" r="3810" b="6350"/>
             <wp:docPr id="1" name="Imagen 1" descr="C:\Users\Juan\Documents\GitHub\FifthFloor\Proceso para Guardar un archivo en GIT.jpg"/>
@@ -5523,11 +5434,11 @@
       <w:pPr>
         <w:pStyle w:val="Ttulo3"/>
       </w:pPr>
-      <w:bookmarkStart w:id="34" w:name="_Toc334890195"/>
+      <w:bookmarkStart w:id="33" w:name="_Toc334890195"/>
       <w:r>
         <w:t>3.4.2 Modificar documentos</w:t>
       </w:r>
-      <w:bookmarkEnd w:id="34"/>
+      <w:bookmarkEnd w:id="33"/>
     </w:p>
     <w:p>
       <w:r>
@@ -5603,11 +5514,11 @@
       <w:pPr>
         <w:pStyle w:val="Ttulo3"/>
       </w:pPr>
-      <w:bookmarkStart w:id="35" w:name="_Toc334890196"/>
+      <w:bookmarkStart w:id="34" w:name="_Toc334890196"/>
       <w:r>
         <w:t>3.4.3 Documentos Terminados</w:t>
       </w:r>
-      <w:bookmarkEnd w:id="35"/>
+      <w:bookmarkEnd w:id="34"/>
     </w:p>
     <w:p>
       <w:r>
@@ -5635,11 +5546,11 @@
       <w:pPr>
         <w:pStyle w:val="Ttulo3"/>
       </w:pPr>
-      <w:bookmarkStart w:id="36" w:name="_Toc334890197"/>
+      <w:bookmarkStart w:id="35" w:name="_Toc334890197"/>
       <w:r>
         <w:t>3.4.4. Revisiones de documentos</w:t>
       </w:r>
-      <w:bookmarkEnd w:id="36"/>
+      <w:bookmarkEnd w:id="35"/>
     </w:p>
     <w:p>
       <w:r>
@@ -5648,16 +5559,16 @@
       <w:r>
         <w:t xml:space="preserve"> que un integrante allá terminado un documento este se pondrá a disposición del gerente, el asignara a otro integrante que realizara la revisión del documento </w:t>
       </w:r>
-      <w:commentRangeStart w:id="37"/>
+      <w:commentRangeStart w:id="36"/>
       <w:r>
         <w:t xml:space="preserve">(ver Plan de Verificación y Validación) </w:t>
       </w:r>
-      <w:commentRangeEnd w:id="37"/>
+      <w:commentRangeEnd w:id="36"/>
       <w:r>
         <w:rPr>
           <w:rStyle w:val="Refdecomentario"/>
         </w:rPr>
-        <w:commentReference w:id="37"/>
+        <w:commentReference w:id="36"/>
       </w:r>
     </w:p>
     <w:p>
@@ -5667,10 +5578,10 @@
           <w:rFonts w:cstheme="minorHAnsi"/>
         </w:rPr>
       </w:pPr>
-      <w:bookmarkStart w:id="38" w:name="_3.4.5._Control_de"/>
-      <w:bookmarkStart w:id="39" w:name="_Toc334030819"/>
-      <w:bookmarkStart w:id="40" w:name="_Toc334890198"/>
-      <w:bookmarkEnd w:id="38"/>
+      <w:bookmarkStart w:id="37" w:name="_3.4.5._Control_de"/>
+      <w:bookmarkStart w:id="38" w:name="_Toc334030819"/>
+      <w:bookmarkStart w:id="39" w:name="_Toc334890198"/>
+      <w:bookmarkEnd w:id="37"/>
       <w:r>
         <w:t>3</w:t>
       </w:r>
@@ -5689,7 +5600,7 @@
         </w:rPr>
         <w:t>.</w:t>
       </w:r>
-      <w:bookmarkEnd w:id="39"/>
+      <w:bookmarkEnd w:id="38"/>
       <w:r>
         <w:rPr>
           <w:rFonts w:cstheme="minorHAnsi"/>
@@ -5708,7 +5619,7 @@
         </w:rPr>
         <w:t>Promociones y Lanzamientos</w:t>
       </w:r>
-      <w:bookmarkEnd w:id="40"/>
+      <w:bookmarkEnd w:id="39"/>
     </w:p>
     <w:p>
       <w:r>
@@ -5736,7 +5647,7 @@
       <w:r>
         <w:t>.</w:t>
       </w:r>
-      <w:commentRangeStart w:id="41"/>
+      <w:commentRangeStart w:id="40"/>
       <w:r>
         <w:t>(</w:t>
       </w:r>
@@ -5744,32 +5655,32 @@
       <w:r>
         <w:t>ver Entregables 1.1.3)</w:t>
       </w:r>
-      <w:commentRangeEnd w:id="41"/>
+      <w:commentRangeEnd w:id="40"/>
       <w:r>
         <w:rPr>
           <w:rStyle w:val="Refdecomentario"/>
         </w:rPr>
-        <w:commentReference w:id="41"/>
+        <w:commentReference w:id="40"/>
       </w:r>
     </w:p>
     <w:p>
       <w:pPr>
         <w:pStyle w:val="Ttulo3"/>
       </w:pPr>
-      <w:bookmarkStart w:id="42" w:name="_3.4.6_Estructura_GIT,"/>
-      <w:bookmarkStart w:id="43" w:name="_Toc334890199"/>
+      <w:bookmarkStart w:id="41" w:name="_3.4.6_Estructura_GIT,"/>
+      <w:bookmarkStart w:id="42" w:name="_Toc334890199"/>
+      <w:bookmarkEnd w:id="41"/>
+      <w:r>
+        <w:t>3.4.6 Estructura GIT, Estructura Dropbox</w:t>
+      </w:r>
       <w:bookmarkEnd w:id="42"/>
-      <w:r>
-        <w:t>3.4.6 Estructura GIT, Estructura Dropbox</w:t>
-      </w:r>
-      <w:bookmarkEnd w:id="43"/>
     </w:p>
     <w:p>
       <w:pPr>
         <w:pStyle w:val="Ttulo4"/>
       </w:pPr>
-      <w:bookmarkStart w:id="44" w:name="_3.4.6.1_Estructura_GIT"/>
-      <w:bookmarkEnd w:id="44"/>
+      <w:bookmarkStart w:id="43" w:name="_3.4.6.1_Estructura_GIT"/>
+      <w:bookmarkEnd w:id="43"/>
       <w:r>
         <w:t>3.4.6.1 Estructura GIT</w:t>
       </w:r>
@@ -9628,7 +9539,14 @@
         </w:tc>
       </w:tr>
     </w:tbl>
-    <w:p/>
+    <w:p>
+      <w:pPr>
+        <w:pStyle w:val="Ttulo9"/>
+      </w:pPr>
+      <w:r>
+        <w:t>Tabla 1: Estructura del repositorio GIT</w:t>
+      </w:r>
+    </w:p>
     <w:p>
       <w:pPr>
         <w:pStyle w:val="Ttulo4"/>
@@ -13643,6 +13561,7 @@
                 <w:szCs w:val="16"/>
                 <w:lang w:eastAsia="es-CO"/>
               </w:rPr>
+              <w:lastRenderedPageBreak/>
               <w:t> </w:t>
             </w:r>
           </w:p>
@@ -13797,7 +13716,6 @@
                 <w:szCs w:val="16"/>
                 <w:lang w:eastAsia="es-CO"/>
               </w:rPr>
-              <w:lastRenderedPageBreak/>
               <w:t> </w:t>
             </w:r>
           </w:p>
@@ -15856,6 +15774,179 @@
         </w:tc>
       </w:tr>
     </w:tbl>
+    <w:p>
+      <w:pPr>
+        <w:pStyle w:val="Ttulo9"/>
+      </w:pPr>
+      <w:bookmarkStart w:id="44" w:name="_Toc334890188"/>
+      <w:r>
+        <w:t>Tabla 2: Estructura Dropbox</w:t>
+      </w:r>
+    </w:p>
+    <w:p>
+      <w:pPr>
+        <w:pStyle w:val="Ttulo3"/>
+      </w:pPr>
+    </w:p>
+    <w:p>
+      <w:pPr>
+        <w:pStyle w:val="Ttulo3"/>
+        <w:rPr>
+          <w:rFonts w:cstheme="minorHAnsi"/>
+        </w:rPr>
+      </w:pPr>
+      <w:bookmarkStart w:id="45" w:name="_3.4.7._Ítems_de"/>
+      <w:bookmarkEnd w:id="45"/>
+      <w:r>
+        <w:t>3.4.</w:t>
+      </w:r>
+      <w:r>
+        <w:rPr>
+          <w:rFonts w:cstheme="minorHAnsi"/>
+        </w:rPr>
+        <w:t>7</w:t>
+      </w:r>
+      <w:r>
+        <w:rPr>
+          <w:rFonts w:cstheme="minorHAnsi"/>
+        </w:rPr>
+        <w:t xml:space="preserve">. </w:t>
+      </w:r>
+      <w:r>
+        <w:rPr>
+          <w:rFonts w:cstheme="minorHAnsi"/>
+        </w:rPr>
+        <w:t>Ítems de Configuración</w:t>
+      </w:r>
+      <w:bookmarkEnd w:id="44"/>
+      <w:r>
+        <w:rPr>
+          <w:rFonts w:cstheme="minorHAnsi"/>
+        </w:rPr>
+        <w:t xml:space="preserve"> </w:t>
+      </w:r>
+    </w:p>
+    <w:p>
+      <w:r>
+        <w:t>Los ítems de configuración son cualquier objeto que necesite ser modificado o cambiado durante el desarrollo del proyecto los cuales se listan a continuación</w:t>
+      </w:r>
+    </w:p>
+    <w:p>
+      <w:pPr>
+        <w:pStyle w:val="Prrafodelista"/>
+        <w:numPr>
+          <w:ilvl w:val="0"/>
+          <w:numId w:val="8"/>
+        </w:numPr>
+      </w:pPr>
+      <w:r>
+        <w:t>Documentos:</w:t>
+      </w:r>
+    </w:p>
+    <w:p>
+      <w:pPr>
+        <w:pStyle w:val="Prrafodelista"/>
+        <w:numPr>
+          <w:ilvl w:val="1"/>
+          <w:numId w:val="8"/>
+        </w:numPr>
+      </w:pPr>
+      <w:r>
+        <w:t>SPMP</w:t>
+      </w:r>
+    </w:p>
+    <w:p>
+      <w:pPr>
+        <w:pStyle w:val="Prrafodelista"/>
+        <w:numPr>
+          <w:ilvl w:val="1"/>
+          <w:numId w:val="8"/>
+        </w:numPr>
+      </w:pPr>
+      <w:r>
+        <w:t>SRS</w:t>
+      </w:r>
+    </w:p>
+    <w:p>
+      <w:pPr>
+        <w:pStyle w:val="Prrafodelista"/>
+        <w:numPr>
+          <w:ilvl w:val="1"/>
+          <w:numId w:val="8"/>
+        </w:numPr>
+      </w:pPr>
+      <w:r>
+        <w:t>SDD</w:t>
+      </w:r>
+    </w:p>
+    <w:p>
+      <w:pPr>
+        <w:pStyle w:val="Prrafodelista"/>
+        <w:numPr>
+          <w:ilvl w:val="1"/>
+          <w:numId w:val="8"/>
+        </w:numPr>
+      </w:pPr>
+      <w:r>
+        <w:t>Planes</w:t>
+      </w:r>
+    </w:p>
+    <w:p>
+      <w:pPr>
+        <w:pStyle w:val="Prrafodelista"/>
+        <w:numPr>
+          <w:ilvl w:val="1"/>
+          <w:numId w:val="8"/>
+        </w:numPr>
+      </w:pPr>
+      <w:r>
+        <w:t>WBS</w:t>
+      </w:r>
+    </w:p>
+    <w:p>
+      <w:pPr>
+        <w:pStyle w:val="Prrafodelista"/>
+        <w:numPr>
+          <w:ilvl w:val="1"/>
+          <w:numId w:val="8"/>
+        </w:numPr>
+      </w:pPr>
+      <w:r>
+        <w:t>Ciclo de Vida</w:t>
+      </w:r>
+    </w:p>
+    <w:p>
+      <w:pPr>
+        <w:pStyle w:val="Prrafodelista"/>
+        <w:numPr>
+          <w:ilvl w:val="0"/>
+          <w:numId w:val="8"/>
+        </w:numPr>
+      </w:pPr>
+      <w:r>
+        <w:t>Códigos del software</w:t>
+      </w:r>
+    </w:p>
+    <w:p>
+      <w:pPr>
+        <w:pStyle w:val="Prrafodelista"/>
+        <w:numPr>
+          <w:ilvl w:val="1"/>
+          <w:numId w:val="8"/>
+        </w:numPr>
+      </w:pPr>
+      <w:r>
+        <w:t>Archivos de clases (java,</w:t>
+      </w:r>
+      <w:proofErr w:type="spellStart"/>
+      <w:r>
+        <w:t>unity</w:t>
+      </w:r>
+      <w:proofErr w:type="spellEnd"/>
+      <w:r>
+        <w:t>,.net)</w:t>
+      </w:r>
+    </w:p>
     <w:p/>
     <w:p>
       <w:pPr>
@@ -15865,19 +15956,19 @@
           <w:numId w:val="5"/>
         </w:numPr>
       </w:pPr>
-      <w:bookmarkStart w:id="45" w:name="_Plan_De_Control_3"/>
-      <w:bookmarkStart w:id="46" w:name="_Ref286272098"/>
-      <w:bookmarkStart w:id="47" w:name="_Ref286272103"/>
-      <w:bookmarkStart w:id="48" w:name="_Toc292120779"/>
-      <w:bookmarkStart w:id="49" w:name="_Toc334890200"/>
-      <w:bookmarkEnd w:id="45"/>
+      <w:bookmarkStart w:id="46" w:name="_Plan_De_Control_3"/>
+      <w:bookmarkStart w:id="47" w:name="_Ref286272098"/>
+      <w:bookmarkStart w:id="48" w:name="_Ref286272103"/>
+      <w:bookmarkStart w:id="49" w:name="_Toc292120779"/>
+      <w:bookmarkStart w:id="50" w:name="_Toc334890200"/>
+      <w:bookmarkEnd w:id="46"/>
       <w:r>
         <w:t>Plan de Control de Cronograma</w:t>
       </w:r>
-      <w:bookmarkEnd w:id="46"/>
       <w:bookmarkEnd w:id="47"/>
       <w:bookmarkEnd w:id="48"/>
       <w:bookmarkEnd w:id="49"/>
+      <w:bookmarkEnd w:id="50"/>
     </w:p>
     <w:p>
       <w:r>
@@ -15889,7 +15980,7 @@
       <w:r>
         <w:t xml:space="preserve"> tareas establecidas en fechas determinadas con anterioridad en el </w:t>
       </w:r>
-      <w:commentRangeStart w:id="50"/>
+      <w:commentRangeStart w:id="51"/>
       <w:r>
         <w:t>cronograma</w:t>
       </w:r>
@@ -15902,12 +15993,12 @@
       <w:r>
         <w:t>de actividades</w:t>
       </w:r>
-      <w:commentRangeEnd w:id="50"/>
+      <w:commentRangeEnd w:id="51"/>
       <w:r>
         <w:rPr>
           <w:rStyle w:val="Refdecomentario"/>
         </w:rPr>
-        <w:commentReference w:id="50"/>
+        <w:commentReference w:id="51"/>
       </w:r>
       <w:r>
         <w:t xml:space="preserve">., </w:t>
@@ -15921,15 +16012,15 @@
         <w:pStyle w:val="Ttulo2"/>
         <w:ind w:left="360"/>
       </w:pPr>
-      <w:bookmarkStart w:id="51" w:name="_Plan_de_Control"/>
-      <w:bookmarkStart w:id="52" w:name="_Toc334890201"/>
-      <w:bookmarkStart w:id="53" w:name="_Ref288036362"/>
-      <w:bookmarkStart w:id="54" w:name="_Toc292120786"/>
-      <w:bookmarkEnd w:id="51"/>
+      <w:bookmarkStart w:id="52" w:name="_Plan_de_Control"/>
+      <w:bookmarkStart w:id="53" w:name="_Toc334890201"/>
+      <w:bookmarkStart w:id="54" w:name="_Ref288036362"/>
+      <w:bookmarkStart w:id="55" w:name="_Toc292120786"/>
+      <w:bookmarkEnd w:id="52"/>
       <w:r>
         <w:t>4.1. Objetivos</w:t>
       </w:r>
-      <w:bookmarkEnd w:id="52"/>
+      <w:bookmarkEnd w:id="53"/>
     </w:p>
     <w:p>
       <w:pPr>
@@ -15976,6 +16067,7 @@
         </w:numPr>
       </w:pPr>
       <w:r>
+        <w:lastRenderedPageBreak/>
         <w:t xml:space="preserve">Retroalimentación </w:t>
       </w:r>
       <w:r>
@@ -16002,14 +16094,14 @@
         <w:pStyle w:val="Ttulo2"/>
         <w:ind w:left="360"/>
       </w:pPr>
-      <w:bookmarkStart w:id="55" w:name="_Toc334890202"/>
+      <w:bookmarkStart w:id="56" w:name="_Toc334890202"/>
       <w:r>
         <w:t xml:space="preserve">4.2. </w:t>
       </w:r>
       <w:r>
         <w:t>Responsables</w:t>
       </w:r>
-      <w:bookmarkEnd w:id="55"/>
+      <w:bookmarkEnd w:id="56"/>
     </w:p>
     <w:p>
       <w:r>
@@ -16021,11 +16113,11 @@
         <w:pStyle w:val="Ttulo2"/>
         <w:ind w:left="360"/>
       </w:pPr>
-      <w:bookmarkStart w:id="56" w:name="_Toc334890203"/>
+      <w:bookmarkStart w:id="57" w:name="_Toc334890203"/>
       <w:r>
         <w:t>4.3. Recursos</w:t>
       </w:r>
-      <w:bookmarkEnd w:id="56"/>
+      <w:bookmarkEnd w:id="57"/>
     </w:p>
     <w:p>
       <w:r>
@@ -16073,16 +16165,16 @@
       <w:r>
         <w:t>E</w:t>
       </w:r>
-      <w:commentRangeStart w:id="57"/>
+      <w:commentRangeStart w:id="58"/>
       <w:r>
         <w:t xml:space="preserve">l reglamento </w:t>
       </w:r>
-      <w:commentRangeEnd w:id="57"/>
+      <w:commentRangeEnd w:id="58"/>
       <w:r>
         <w:rPr>
           <w:rStyle w:val="Refdecomentario"/>
         </w:rPr>
-        <w:commentReference w:id="57"/>
+        <w:commentReference w:id="58"/>
       </w:r>
       <w:r>
         <w:t>establecido por</w:t>
@@ -16099,11 +16191,11 @@
         <w:pStyle w:val="Ttulo2"/>
         <w:ind w:left="360"/>
       </w:pPr>
-      <w:bookmarkStart w:id="58" w:name="_Toc334890204"/>
+      <w:bookmarkStart w:id="59" w:name="_Toc334890204"/>
       <w:r>
         <w:t>4.4. Desarrollo</w:t>
       </w:r>
-      <w:bookmarkEnd w:id="58"/>
+      <w:bookmarkEnd w:id="59"/>
     </w:p>
     <w:p>
       <w:r>
@@ -16158,7 +16250,6 @@
         </w:numPr>
       </w:pPr>
       <w:r>
-        <w:lastRenderedPageBreak/>
         <w:t>R</w:t>
       </w:r>
       <w:r>
@@ -16199,11 +16290,11 @@
       <w:pPr>
         <w:pStyle w:val="Ttulo3"/>
       </w:pPr>
-      <w:bookmarkStart w:id="59" w:name="_Toc334890205"/>
+      <w:bookmarkStart w:id="60" w:name="_Toc334890205"/>
       <w:r>
         <w:t>4.4.1. Asignación de Actividades</w:t>
       </w:r>
-      <w:bookmarkEnd w:id="59"/>
+      <w:bookmarkEnd w:id="60"/>
       <w:r>
         <w:t xml:space="preserve"> </w:t>
       </w:r>
@@ -16212,27 +16303,27 @@
       <w:r>
         <w:t xml:space="preserve">La asignación de actividades se realiza con respecto al plan de trabajo </w:t>
       </w:r>
-      <w:commentRangeStart w:id="60"/>
+      <w:commentRangeStart w:id="61"/>
       <w:r>
         <w:t>(ver Plan de trabajo)</w:t>
       </w:r>
-      <w:commentRangeEnd w:id="60"/>
+      <w:commentRangeEnd w:id="61"/>
       <w:r>
         <w:rPr>
           <w:rStyle w:val="Refdecomentario"/>
         </w:rPr>
-        <w:commentReference w:id="60"/>
+        <w:commentReference w:id="61"/>
       </w:r>
     </w:p>
     <w:p>
       <w:pPr>
         <w:pStyle w:val="Ttulo3"/>
       </w:pPr>
-      <w:bookmarkStart w:id="61" w:name="_Toc334890206"/>
+      <w:bookmarkStart w:id="62" w:name="_Toc334890206"/>
       <w:r>
         <w:t>4.4.2. Reasignación de Actividades</w:t>
       </w:r>
-      <w:bookmarkEnd w:id="61"/>
+      <w:bookmarkEnd w:id="62"/>
       <w:r>
         <w:t xml:space="preserve"> </w:t>
       </w:r>
@@ -16263,39 +16354,39 @@
       <w:pPr>
         <w:pStyle w:val="Ttulo3"/>
       </w:pPr>
-      <w:bookmarkStart w:id="62" w:name="_Toc334890207"/>
+      <w:bookmarkStart w:id="63" w:name="_Toc334890207"/>
       <w:r>
         <w:t>4.4.3. Retrasos en entregas de un integrante</w:t>
       </w:r>
-      <w:bookmarkEnd w:id="62"/>
+      <w:bookmarkEnd w:id="63"/>
     </w:p>
     <w:p>
       <w:r>
         <w:t xml:space="preserve">Un retraso semanal en el trabajo de uno o de varios integrantes implica que se realice una reasignación en las actividades </w:t>
       </w:r>
-      <w:commentRangeStart w:id="63"/>
+      <w:commentRangeStart w:id="64"/>
       <w:r>
         <w:t>(ver Reasignación de Actividades).</w:t>
       </w:r>
-      <w:commentRangeEnd w:id="63"/>
+      <w:commentRangeEnd w:id="64"/>
       <w:r>
         <w:rPr>
           <w:rStyle w:val="Refdecomentario"/>
         </w:rPr>
-        <w:commentReference w:id="63"/>
+        <w:commentReference w:id="64"/>
       </w:r>
     </w:p>
     <w:p>
       <w:pPr>
         <w:pStyle w:val="Ttulo3"/>
       </w:pPr>
-      <w:bookmarkStart w:id="64" w:name="_4.4.4._Evaluación_de"/>
-      <w:bookmarkStart w:id="65" w:name="_Toc334890208"/>
-      <w:bookmarkEnd w:id="64"/>
+      <w:bookmarkStart w:id="65" w:name="_4.4.4._Evaluación_de"/>
+      <w:bookmarkStart w:id="66" w:name="_Toc334890208"/>
+      <w:bookmarkEnd w:id="65"/>
       <w:r>
         <w:t>4.4.4. Evaluación de cronograma</w:t>
       </w:r>
-      <w:bookmarkEnd w:id="65"/>
+      <w:bookmarkEnd w:id="66"/>
     </w:p>
     <w:p>
       <w:r>
@@ -16307,23 +16398,23 @@
       <w:r>
         <w:t xml:space="preserve"> de las actividades, el cual le permitirá determinar retrasos, evolución y que integrantes realizan sus actividades acorde con el cronograma, para que así el gerente pueda confirmar una amonestación </w:t>
       </w:r>
-      <w:commentRangeStart w:id="66"/>
+      <w:commentRangeStart w:id="67"/>
       <w:r>
         <w:t>(ver Reglamento)</w:t>
       </w:r>
-      <w:commentRangeEnd w:id="66"/>
+      <w:commentRangeEnd w:id="67"/>
       <w:r>
         <w:rPr>
           <w:rStyle w:val="Refdecomentario"/>
         </w:rPr>
-        <w:commentReference w:id="66"/>
+        <w:commentReference w:id="67"/>
       </w:r>
       <w:r>
         <w:t xml:space="preserve">. </w:t>
       </w:r>
     </w:p>
-    <w:bookmarkEnd w:id="53"/>
     <w:bookmarkEnd w:id="54"/>
+    <w:bookmarkEnd w:id="55"/>
     <w:p/>
     <w:sectPr>
       <w:pgSz w:w="12240" w:h="15840" w:code="1"/>
@@ -16338,7 +16429,7 @@
 
 <file path=word/comments.xml><?xml version="1.0" encoding="utf-8"?>
 <w:comments xmlns:wpc="http://schemas.microsoft.com/office/word/2010/wordprocessingCanvas" xmlns:mc="http://schemas.openxmlformats.org/markup-compatibility/2006" xmlns:o="urn:schemas-microsoft-com:office:office" xmlns:r="http://schemas.openxmlformats.org/officeDocument/2006/relationships" xmlns:m="http://schemas.openxmlformats.org/officeDocument/2006/math" xmlns:v="urn:schemas-microsoft-com:vml" xmlns:wp14="http://schemas.microsoft.com/office/word/2010/wordprocessingDrawing" xmlns:wp="http://schemas.openxmlformats.org/drawingml/2006/wordprocessingDrawing" xmlns:w10="urn:schemas-microsoft-com:office:word" xmlns:w="http://schemas.openxmlformats.org/wordprocessingml/2006/main" xmlns:w14="http://schemas.microsoft.com/office/word/2010/wordml" xmlns:wpg="http://schemas.microsoft.com/office/word/2010/wordprocessingGroup" xmlns:wpi="http://schemas.microsoft.com/office/word/2010/wordprocessingInk" xmlns:wne="http://schemas.microsoft.com/office/word/2006/wordml" xmlns:wps="http://schemas.microsoft.com/office/word/2010/wordprocessingShape" mc:Ignorable="w14 wp14">
-  <w:comment w:id="4" w:author="Juan Pablo Rodriguez Montoya" w:date="2012-09-08T17:59:00Z" w:initials="JP">
+  <w:comment w:id="3" w:author="Juan Pablo Rodriguez Montoya" w:date="2012-09-08T17:59:00Z" w:initials="JP">
     <w:p>
       <w:pPr>
         <w:pStyle w:val="Textocomentario"/>
@@ -16354,7 +16445,7 @@
       </w:r>
     </w:p>
   </w:comment>
-  <w:comment w:id="17" w:author="Juan Pablo Rodriguez Montoya" w:date="2012-09-01T13:51:00Z" w:initials="JP">
+  <w:comment w:id="16" w:author="Juan Pablo Rodriguez Montoya" w:date="2012-09-01T13:51:00Z" w:initials="JP">
     <w:p>
       <w:pPr>
         <w:pStyle w:val="Textocomentario"/>
@@ -16370,7 +16461,7 @@
       </w:r>
     </w:p>
   </w:comment>
-  <w:comment w:id="20" w:author="Juan Pablo Rodriguez Montoya" w:date="2012-09-01T13:51:00Z" w:initials="JP">
+  <w:comment w:id="19" w:author="Juan Pablo Rodriguez Montoya" w:date="2012-09-01T13:51:00Z" w:initials="JP">
     <w:p>
       <w:pPr>
         <w:pStyle w:val="Textocomentario"/>
@@ -16386,7 +16477,7 @@
       </w:r>
     </w:p>
   </w:comment>
-  <w:comment w:id="37" w:author="Juan Pablo Rodriguez Montoya" w:date="2012-09-08T17:15:00Z" w:initials="JP">
+  <w:comment w:id="36" w:author="Juan Pablo Rodriguez Montoya" w:date="2012-09-08T17:15:00Z" w:initials="JP">
     <w:p>
       <w:pPr>
         <w:pStyle w:val="Textocomentario"/>
@@ -16402,7 +16493,7 @@
       </w:r>
     </w:p>
   </w:comment>
-  <w:comment w:id="41" w:author="Juan Pablo Rodriguez Montoya" w:date="2012-09-08T17:20:00Z" w:initials="JP">
+  <w:comment w:id="40" w:author="Juan Pablo Rodriguez Montoya" w:date="2012-09-08T17:20:00Z" w:initials="JP">
     <w:p>
       <w:pPr>
         <w:pStyle w:val="Textocomentario"/>
@@ -16418,7 +16509,7 @@
       </w:r>
     </w:p>
   </w:comment>
-  <w:comment w:id="50" w:author="Juan Pablo Rodriguez Montoya" w:date="2012-09-07T17:17:00Z" w:initials="JP">
+  <w:comment w:id="51" w:author="Juan Pablo Rodriguez Montoya" w:date="2012-09-07T17:17:00Z" w:initials="JP">
     <w:p>
       <w:pPr>
         <w:pStyle w:val="Textocomentario"/>
@@ -16434,7 +16525,7 @@
       </w:r>
     </w:p>
   </w:comment>
-  <w:comment w:id="57" w:author="Juan Pablo Rodriguez Montoya" w:date="2012-09-03T18:26:00Z" w:initials="JP">
+  <w:comment w:id="58" w:author="Juan Pablo Rodriguez Montoya" w:date="2012-09-03T18:26:00Z" w:initials="JP">
     <w:p>
       <w:pPr>
         <w:pStyle w:val="Textocomentario"/>
@@ -16450,7 +16541,7 @@
       </w:r>
     </w:p>
   </w:comment>
-  <w:comment w:id="60" w:author="Juan Pablo Rodriguez Montoya" w:date="2012-09-08T17:33:00Z" w:initials="JP">
+  <w:comment w:id="61" w:author="Juan Pablo Rodriguez Montoya" w:date="2012-09-08T17:33:00Z" w:initials="JP">
     <w:p>
       <w:pPr>
         <w:pStyle w:val="Textocomentario"/>
@@ -16466,7 +16557,7 @@
       </w:r>
     </w:p>
   </w:comment>
-  <w:comment w:id="63" w:author="Juan Pablo Rodriguez Montoya" w:date="2012-09-08T17:38:00Z" w:initials="JP">
+  <w:comment w:id="64" w:author="Juan Pablo Rodriguez Montoya" w:date="2012-09-08T17:38:00Z" w:initials="JP">
     <w:p>
       <w:pPr>
         <w:pStyle w:val="Textocomentario"/>
@@ -16490,7 +16581,7 @@
       </w:r>
     </w:p>
   </w:comment>
-  <w:comment w:id="66" w:author="Juan Pablo Rodriguez Montoya" w:date="2012-09-08T17:42:00Z" w:initials="JP">
+  <w:comment w:id="67" w:author="Juan Pablo Rodriguez Montoya" w:date="2012-09-08T17:42:00Z" w:initials="JP">
     <w:p>
       <w:pPr>
         <w:pStyle w:val="Textocomentario"/>
@@ -16582,7 +16673,7 @@
         <v:path o:extrusionok="f" gradientshapeok="t" o:connecttype="rect"/>
         <o:lock v:ext="edit" aspectratio="t"/>
       </v:shapetype>
-      <v:shape id="_x0000_i1031" type="#_x0000_t75" style="width:312pt;height:255.75pt" o:bullet="t">
+      <v:shape id="_x0000_i1032" type="#_x0000_t75" style="width:312pt;height:255.75pt" o:bullet="t">
         <v:imagedata r:id="rId1" o:title="Sin título-2"/>
       </v:shape>
     </w:pict>
@@ -24908,7 +24999,7 @@
 </file>
 
 <file path=customXml/itemProps1.xml><?xml version="1.0" encoding="utf-8"?>
-<ds:datastoreItem xmlns:ds="http://schemas.openxmlformats.org/officeDocument/2006/customXml" ds:itemID="{133B6ED9-FB10-4630-A8E3-28C24E50BAED}">
+<ds:datastoreItem xmlns:ds="http://schemas.openxmlformats.org/officeDocument/2006/customXml" ds:itemID="{B4843F72-7FBB-4DA9-A990-4A91809985E9}">
   <ds:schemaRefs>
     <ds:schemaRef ds:uri="http://schemas.openxmlformats.org/officeDocument/2006/bibliography"/>
   </ds:schemaRefs>

</xml_diff>